<commit_message>
CHILD documents for sections
</commit_message>
<xml_diff>
--- a/docs/index.docx
+++ b/docs/index.docx
@@ -138,26 +138,6 @@
       </w:r>
       <w:r>
         <w:t xml:space="preserve">2023</w:t>
-      </w:r>
-    </w:p>
-    <w:p>
-      <w:pPr>
-        <w:pStyle w:val="Abstract"/>
-      </w:pPr>
-      <w:r>
-        <w:t xml:space="preserve">Text</w:t>
-      </w:r>
-      <w:r>
-        <w:t xml:space="preserve"> </w:t>
-      </w:r>
-      <w:r>
-        <w:t xml:space="preserve">of</w:t>
-      </w:r>
-      <w:r>
-        <w:t xml:space="preserve"> </w:t>
-      </w:r>
-      <w:r>
-        <w:t xml:space="preserve">abstract</w:t>
       </w:r>
     </w:p>
     <w:p>
@@ -432,29 +412,52 @@
       <w:r>
         <w:t xml:space="preserve">(Marwick, 2017)</w:t>
       </w:r>
+      <w:r>
+        <w:t xml:space="preserve">.</w:t>
+      </w:r>
     </w:p>
     <w:bookmarkEnd w:id="26"/>
-    <w:bookmarkStart w:id="27" w:name="background-1"/>
+    <w:bookmarkStart w:id="30" w:name="methods-1"/>
     <w:p>
       <w:pPr>
         <w:pStyle w:val="Heading1"/>
       </w:pPr>
       <w:r>
-        <w:t xml:space="preserve">Background</w:t>
+        <w:t xml:space="preserve">Methods</w:t>
+      </w:r>
+    </w:p>
+    <w:bookmarkStart w:id="27" w:name="participants"/>
+    <w:p>
+      <w:pPr>
+        <w:pStyle w:val="Heading2"/>
+      </w:pPr>
+      <w:r>
+        <w:t xml:space="preserve">Participants</w:t>
       </w:r>
     </w:p>
     <w:bookmarkEnd w:id="27"/>
-    <w:bookmarkStart w:id="28" w:name="methods-1"/>
-    <w:p>
-      <w:pPr>
-        <w:pStyle w:val="Heading1"/>
-      </w:pPr>
-      <w:r>
-        <w:t xml:space="preserve">Methods</w:t>
+    <w:bookmarkStart w:id="28" w:name="measures"/>
+    <w:p>
+      <w:pPr>
+        <w:pStyle w:val="Heading2"/>
+      </w:pPr>
+      <w:r>
+        <w:t xml:space="preserve">Measures</w:t>
       </w:r>
     </w:p>
     <w:bookmarkEnd w:id="28"/>
-    <w:bookmarkStart w:id="33" w:name="results-1"/>
+    <w:bookmarkStart w:id="29" w:name="analytical-strategy"/>
+    <w:p>
+      <w:pPr>
+        <w:pStyle w:val="Heading2"/>
+      </w:pPr>
+      <w:r>
+        <w:t xml:space="preserve">Analytical Strategy</w:t>
+      </w:r>
+    </w:p>
+    <w:bookmarkEnd w:id="29"/>
+    <w:bookmarkEnd w:id="30"/>
+    <w:bookmarkStart w:id="35" w:name="results-1"/>
     <w:p>
       <w:pPr>
         <w:pStyle w:val="Heading1"/>
@@ -590,7 +593,7 @@
       <w:tr>
         <w:tc>
           <w:tcPr/>
-          <w:bookmarkStart w:id="32" w:name="fig-demo-plot"/>
+          <w:bookmarkStart w:id="34" w:name="fig-demo-plot"/>
           <w:p>
             <w:pPr>
               <w:pStyle w:val="Figure"/>
@@ -601,18 +604,18 @@
                 <wp:inline>
                   <wp:extent cx="5943600" cy="4754880"/>
                   <wp:effectExtent b="0" l="0" r="0" t="0"/>
-                  <wp:docPr descr="" title="" id="30" name="Picture"/>
+                  <wp:docPr descr="" title="" id="32" name="Picture"/>
                   <a:graphic>
                     <a:graphicData uri="http://schemas.openxmlformats.org/drawingml/2006/picture">
                       <pic:pic>
                         <pic:nvPicPr>
-                          <pic:cNvPr descr="index_files/figure-docx/fig-demo-plot-1.png" id="31" name="Picture"/>
+                          <pic:cNvPr descr="index_files/figure-docx/fig-demo-plot-1.png" id="33" name="Picture"/>
                           <pic:cNvPicPr>
                             <a:picLocks noChangeArrowheads="1" noChangeAspect="1"/>
                           </pic:cNvPicPr>
                         </pic:nvPicPr>
                         <pic:blipFill>
-                          <a:blip r:embed="rId29"/>
+                          <a:blip r:embed="rId31"/>
                           <a:stretch>
                             <a:fillRect/>
                           </a:stretch>
@@ -652,7 +655,7 @@
               <w:t xml:space="preserve">Figure 1: A plot of random numbers</w:t>
             </w:r>
           </w:p>
-          <w:bookmarkEnd w:id="32"/>
+          <w:bookmarkEnd w:id="34"/>
         </w:tc>
       </w:tr>
     </w:tbl>
@@ -698,8 +701,16 @@
         <w:t xml:space="preserve">Here is an example of inline code 3.14 in the middle of a sentence.</w:t>
       </w:r>
     </w:p>
-    <w:bookmarkEnd w:id="33"/>
-    <w:bookmarkStart w:id="34" w:name="discussion-1"/>
+    <w:p>
+      <w:pPr>
+        <w:pStyle w:val="BodyText"/>
+      </w:pPr>
+      <w:r>
+        <w:t xml:space="preserve">Here is an example of inline code 3.14 in the middle of a sentence.</w:t>
+      </w:r>
+    </w:p>
+    <w:bookmarkEnd w:id="35"/>
+    <w:bookmarkStart w:id="36" w:name="discussion-1"/>
     <w:p>
       <w:pPr>
         <w:pStyle w:val="Heading1"/>
@@ -708,43 +719,33 @@
         <w:t xml:space="preserve">Discussion</w:t>
       </w:r>
     </w:p>
-    <w:bookmarkEnd w:id="34"/>
-    <w:bookmarkStart w:id="35" w:name="conclusion"/>
+    <w:bookmarkEnd w:id="36"/>
+    <w:bookmarkStart w:id="37" w:name="acknowledgements"/>
     <w:p>
       <w:pPr>
         <w:pStyle w:val="Heading1"/>
       </w:pPr>
       <w:r>
-        <w:t xml:space="preserve">Conclusion</w:t>
-      </w:r>
-    </w:p>
-    <w:bookmarkEnd w:id="35"/>
-    <w:bookmarkStart w:id="36" w:name="acknowledgements"/>
+        <w:t xml:space="preserve">Acknowledgements</w:t>
+      </w:r>
+    </w:p>
+    <w:p>
+      <w:r>
+        <w:br w:type="page"/>
+      </w:r>
+    </w:p>
+    <w:bookmarkEnd w:id="37"/>
+    <w:bookmarkStart w:id="44" w:name="references"/>
     <w:p>
       <w:pPr>
         <w:pStyle w:val="Heading1"/>
       </w:pPr>
       <w:r>
-        <w:t xml:space="preserve">Acknowledgements</w:t>
-      </w:r>
-    </w:p>
-    <w:p>
-      <w:r>
-        <w:br w:type="page"/>
-      </w:r>
-    </w:p>
-    <w:bookmarkEnd w:id="36"/>
-    <w:bookmarkStart w:id="41" w:name="references"/>
-    <w:p>
-      <w:pPr>
-        <w:pStyle w:val="Heading1"/>
-      </w:pPr>
-      <w:r>
         <w:t xml:space="preserve">References</w:t>
       </w:r>
     </w:p>
-    <w:bookmarkStart w:id="39" w:name="refs"/>
-    <w:bookmarkStart w:id="38" w:name="ref-Marwick2017"/>
+    <w:bookmarkStart w:id="40" w:name="refs"/>
+    <w:bookmarkStart w:id="39" w:name="ref-Marwick2017"/>
     <w:p>
       <w:pPr>
         <w:pStyle w:val="Bibliography"/>
@@ -755,7 +756,7 @@
       <w:r>
         <w:t xml:space="preserve"> </w:t>
       </w:r>
-      <w:hyperlink r:id="rId37">
+      <w:hyperlink r:id="rId38">
         <w:r>
           <w:rPr>
             <w:rStyle w:val="Hyperlink"/>
@@ -764,14 +765,42 @@
         </w:r>
       </w:hyperlink>
     </w:p>
-    <w:bookmarkEnd w:id="38"/>
     <w:bookmarkEnd w:id="39"/>
+    <w:bookmarkEnd w:id="40"/>
     <w:p>
       <w:r>
         <w:br w:type="page"/>
       </w:r>
     </w:p>
-    <w:bookmarkStart w:id="40" w:name="colophon"/>
+    <w:bookmarkStart w:id="42" w:name="refs"/>
+    <w:bookmarkStart w:id="41" w:name="ref-Marwick2017"/>
+    <w:p>
+      <w:pPr>
+        <w:pStyle w:val="Bibliography"/>
+      </w:pPr>
+      <w:r>
+        <w:t xml:space="preserve">Marwick, B., 2017. Computational reproducibility in archaeological research: Basic principles and a case study of their implementation. Journal of Archaeological Method and Theory 24, 424–450.</w:t>
+      </w:r>
+      <w:r>
+        <w:t xml:space="preserve"> </w:t>
+      </w:r>
+      <w:hyperlink r:id="rId38">
+        <w:r>
+          <w:rPr>
+            <w:rStyle w:val="Hyperlink"/>
+          </w:rPr>
+          <w:t xml:space="preserve">https://doi.org/10.1007/s10816-015-9272-9</w:t>
+        </w:r>
+      </w:hyperlink>
+    </w:p>
+    <w:bookmarkEnd w:id="41"/>
+    <w:bookmarkEnd w:id="42"/>
+    <w:p>
+      <w:r>
+        <w:br w:type="page"/>
+      </w:r>
+    </w:p>
+    <w:bookmarkStart w:id="43" w:name="colophon"/>
     <w:p>
       <w:pPr>
         <w:pStyle w:val="Heading3"/>
@@ -785,7 +814,7 @@
         <w:pStyle w:val="FirstParagraph"/>
       </w:pPr>
       <w:r>
-        <w:t xml:space="preserve">This report was generated on 2023-01-18 09:19:00 using the following computational environment and dependencies:</w:t>
+        <w:t xml:space="preserve">This report was generated on 2023-01-18 09:34:22 using the following computational environment and dependencies:</w:t>
       </w:r>
     </w:p>
     <w:p>
@@ -1644,11 +1673,11 @@
         <w:rPr>
           <w:rStyle w:val="VerbatimChar"/>
         </w:rPr>
-        <w:t xml:space="preserve">Head:     [42d67af] 2023-01-18: moved output to docs</w:t>
-      </w:r>
-    </w:p>
-    <w:bookmarkEnd w:id="40"/>
-    <w:bookmarkEnd w:id="41"/>
+        <w:t xml:space="preserve">Head:     [3f9a65e] 2023-01-18: RESTRUCTURED</w:t>
+      </w:r>
+    </w:p>
+    <w:bookmarkEnd w:id="43"/>
+    <w:bookmarkEnd w:id="44"/>
     <w:sectPr>
       <w:pgSz w:h="15840" w:w="12240"/>
       <w:pgMar w:bottom="1440" w:footer="720" w:gutter="0" w:header="720" w:left="1440" w:right="1440" w:top="1440"/>

</xml_diff>

<commit_message>
try to fix dockerfile
</commit_message>
<xml_diff>
--- a/docs/index.docx
+++ b/docs/index.docx
@@ -1259,7 +1259,7 @@
         <w:pStyle w:val="FirstParagraph"/>
       </w:pPr>
       <w:r>
-        <w:t xml:space="preserve">This report was generated on 2023-01-18 12:27:03 using the following computational environment and dependencies:</w:t>
+        <w:t xml:space="preserve">This report was generated on 2023-01-18 12:34:06 using the following computational environment and dependencies:</w:t>
       </w:r>
     </w:p>
     <w:p>
@@ -2352,7 +2352,7 @@
         <w:rPr>
           <w:rStyle w:val="VerbatimChar"/>
         </w:rPr>
-        <w:t xml:space="preserve">Head:     [43345ac] 2023-01-18: updates</w:t>
+        <w:t xml:space="preserve">Head:     [f5f6e51] 2023-01-18: almost done</w:t>
       </w:r>
     </w:p>
     <w:bookmarkEnd w:id="43"/>

</xml_diff>